<commit_message>
Complete MediaOdyssey project with quiz system, golden lines, and all features
</commit_message>
<xml_diff>
--- a/WEEK 3 TO 5/BADGES_NAMES&DESIGNS.docx
+++ b/WEEK 3 TO 5/BADGES_NAMES&DESIGNS.docx
@@ -289,7 +289,23 @@
           <w:sz w:val="30"/>
           <w:szCs w:val="30"/>
         </w:rPr>
-        <w:t xml:space="preserve"> (Day 9: Color TV, Magazines)</w:t>
+        <w:t xml:space="preserve"> (Day 9: </w:t>
+      </w:r>
+      <w:proofErr w:type="spellStart"/>
+      <w:r>
+        <w:rPr>
+          <w:sz w:val="30"/>
+          <w:szCs w:val="30"/>
+        </w:rPr>
+        <w:t>Color</w:t>
+      </w:r>
+      <w:proofErr w:type="spellEnd"/>
+      <w:r>
+        <w:rPr>
+          <w:sz w:val="30"/>
+          <w:szCs w:val="30"/>
+        </w:rPr>
+        <w:t xml:space="preserve"> TV, Magazines)</w:t>
       </w:r>
     </w:p>
     <w:p>
@@ -1571,6 +1587,86 @@
           <w:u w:val="single"/>
         </w:rPr>
       </w:pPr>
+      <w:r>
+        <w:rPr>
+          <w:rFonts w:ascii="Times New Roman" w:hAnsi="Times New Roman" w:cs="Times New Roman"/>
+          <w:sz w:val="30"/>
+          <w:szCs w:val="30"/>
+          <w:u w:val="single"/>
+        </w:rPr>
+        <w:t>ICON:</w:t>
+      </w:r>
+    </w:p>
+    <w:p>
+      <w:pPr>
+        <w:ind w:left="1418"/>
+        <w:rPr>
+          <w:rFonts w:ascii="Times New Roman" w:hAnsi="Times New Roman" w:cs="Times New Roman"/>
+          <w:sz w:val="30"/>
+          <w:szCs w:val="30"/>
+          <w:u w:val="single"/>
+        </w:rPr>
+      </w:pPr>
+      <w:r>
+        <w:rPr>
+          <w:rFonts w:ascii="Times New Roman" w:hAnsi="Times New Roman" w:cs="Times New Roman"/>
+          <w:noProof/>
+          <w:sz w:val="30"/>
+          <w:szCs w:val="30"/>
+          <w:u w:val="single"/>
+        </w:rPr>
+        <w:drawing>
+          <wp:inline distT="0" distB="0" distL="0" distR="0" wp14:anchorId="52A0CD76" wp14:editId="0F91487C">
+            <wp:extent cx="3822700" cy="3822700"/>
+            <wp:effectExtent l="0" t="0" r="6350" b="6350"/>
+            <wp:docPr id="1510998927" name="Picture 2"/>
+            <wp:cNvGraphicFramePr>
+              <a:graphicFrameLocks xmlns:a="http://schemas.openxmlformats.org/drawingml/2006/main" noChangeAspect="1"/>
+            </wp:cNvGraphicFramePr>
+            <a:graphic xmlns:a="http://schemas.openxmlformats.org/drawingml/2006/main">
+              <a:graphicData uri="http://schemas.openxmlformats.org/drawingml/2006/picture">
+                <pic:pic xmlns:pic="http://schemas.openxmlformats.org/drawingml/2006/picture">
+                  <pic:nvPicPr>
+                    <pic:cNvPr id="1510998927" name="Picture 1510998927"/>
+                    <pic:cNvPicPr/>
+                  </pic:nvPicPr>
+                  <pic:blipFill>
+                    <a:blip r:embed="rId7" cstate="print">
+                      <a:clrChange>
+                        <a:clrFrom>
+                          <a:srgbClr val="FDFFFE"/>
+                        </a:clrFrom>
+                        <a:clrTo>
+                          <a:srgbClr val="FDFFFE">
+                            <a:alpha val="0"/>
+                          </a:srgbClr>
+                        </a:clrTo>
+                      </a:clrChange>
+                      <a:extLst>
+                        <a:ext uri="{28A0092B-C50C-407E-A947-70E740481C1C}">
+                          <a14:useLocalDpi xmlns:a14="http://schemas.microsoft.com/office/drawing/2010/main" val="0"/>
+                        </a:ext>
+                      </a:extLst>
+                    </a:blip>
+                    <a:stretch>
+                      <a:fillRect/>
+                    </a:stretch>
+                  </pic:blipFill>
+                  <pic:spPr>
+                    <a:xfrm>
+                      <a:off x="0" y="0"/>
+                      <a:ext cx="3822700" cy="3822700"/>
+                    </a:xfrm>
+                    <a:prstGeom prst="rect">
+                      <a:avLst/>
+                    </a:prstGeom>
+                  </pic:spPr>
+                </pic:pic>
+              </a:graphicData>
+            </a:graphic>
+          </wp:inline>
+        </w:drawing>
+      </w:r>
     </w:p>
     <w:p>
       <w:pPr>
@@ -1701,7 +1797,7 @@
                     <pic:cNvPicPr/>
                   </pic:nvPicPr>
                   <pic:blipFill rotWithShape="1">
-                    <a:blip r:embed="rId7">
+                    <a:blip r:embed="rId8">
                       <a:extLst>
                         <a:ext uri="{28A0092B-C50C-407E-A947-70E740481C1C}">
                           <a14:useLocalDpi xmlns:a14="http://schemas.microsoft.com/office/drawing/2010/main" val="0"/>
@@ -1760,7 +1856,7 @@
                     <pic:cNvPicPr/>
                   </pic:nvPicPr>
                   <pic:blipFill rotWithShape="1">
-                    <a:blip r:embed="rId7">
+                    <a:blip r:embed="rId8">
                       <a:extLst>
                         <a:ext uri="{28A0092B-C50C-407E-A947-70E740481C1C}">
                           <a14:useLocalDpi xmlns:a14="http://schemas.microsoft.com/office/drawing/2010/main" val="0"/>
@@ -1819,7 +1915,7 @@
                     <pic:cNvPicPr/>
                   </pic:nvPicPr>
                   <pic:blipFill rotWithShape="1">
-                    <a:blip r:embed="rId7">
+                    <a:blip r:embed="rId8">
                       <a:extLst>
                         <a:ext uri="{28A0092B-C50C-407E-A947-70E740481C1C}">
                           <a14:useLocalDpi xmlns:a14="http://schemas.microsoft.com/office/drawing/2010/main" val="0"/>
@@ -1878,7 +1974,7 @@
                     <pic:cNvPicPr/>
                   </pic:nvPicPr>
                   <pic:blipFill rotWithShape="1">
-                    <a:blip r:embed="rId7">
+                    <a:blip r:embed="rId8">
                       <a:extLst>
                         <a:ext uri="{28A0092B-C50C-407E-A947-70E740481C1C}">
                           <a14:useLocalDpi xmlns:a14="http://schemas.microsoft.com/office/drawing/2010/main" val="0"/>
@@ -1954,7 +2050,7 @@
                     <pic:cNvPicPr/>
                   </pic:nvPicPr>
                   <pic:blipFill rotWithShape="1">
-                    <a:blip r:embed="rId7">
+                    <a:blip r:embed="rId8">
                       <a:extLst>
                         <a:ext uri="{28A0092B-C50C-407E-A947-70E740481C1C}">
                           <a14:useLocalDpi xmlns:a14="http://schemas.microsoft.com/office/drawing/2010/main" val="0"/>

</xml_diff>